<commit_message>
Diagrammen verbeteringen + Car Rental Opdracht
De feedback die ik heb verkregen over de diagrammen heb ik erin verwerkt. Hiernaast heb ik voor de car rental opdracht nu bijna de gehele code omgezet in C++ code.
</commit_message>
<xml_diff>
--- a/Documentatie/Personal Development Document  Semester 3- Tiemon Steeghs.docx
+++ b/Documentatie/Personal Development Document  Semester 3- Tiemon Steeghs.docx
@@ -335,14 +335,15 @@
         <w:tblLook w:val="04A0" w:firstRow="1" w:lastRow="0" w:firstColumn="1" w:lastColumn="0" w:noHBand="0" w:noVBand="1"/>
       </w:tblPr>
       <w:tblGrid>
-        <w:gridCol w:w="3020"/>
-        <w:gridCol w:w="3021"/>
-        <w:gridCol w:w="3021"/>
+        <w:gridCol w:w="1980"/>
+        <w:gridCol w:w="3827"/>
+        <w:gridCol w:w="973"/>
+        <w:gridCol w:w="2282"/>
       </w:tblGrid>
       <w:tr>
         <w:tc>
           <w:tcPr>
-            <w:tcW w:w="3020" w:type="dxa"/>
+            <w:tcW w:w="1980" w:type="dxa"/>
             <w:shd w:val="clear" w:color="auto" w:fill="D9D9D9" w:themeFill="background1" w:themeFillShade="D9"/>
           </w:tcPr>
           <w:p>
@@ -361,13 +362,45 @@
                 <w:b/>
                 <w:bCs/>
               </w:rPr>
-              <w:t>Learning outcome</w:t>
-            </w:r>
-          </w:p>
-        </w:tc>
-        <w:tc>
-          <w:tcPr>
-            <w:tcW w:w="3021" w:type="dxa"/>
+              <w:t xml:space="preserve">Learning </w:t>
+            </w:r>
+            <w:proofErr w:type="spellStart"/>
+            <w:r>
+              <w:rPr>
+                <w:b/>
+                <w:bCs/>
+              </w:rPr>
+              <w:t>outcome</w:t>
+            </w:r>
+            <w:proofErr w:type="spellEnd"/>
+          </w:p>
+        </w:tc>
+        <w:tc>
+          <w:tcPr>
+            <w:tcW w:w="3827" w:type="dxa"/>
+            <w:shd w:val="clear" w:color="auto" w:fill="D9D9D9" w:themeFill="background1" w:themeFillShade="D9"/>
+          </w:tcPr>
+          <w:p>
+            <w:pPr>
+              <w:rPr>
+                <w:b/>
+                <w:bCs/>
+              </w:rPr>
+            </w:pPr>
+            <w:proofErr w:type="spellStart"/>
+            <w:r>
+              <w:rPr>
+                <w:b/>
+                <w:bCs/>
+              </w:rPr>
+              <w:t>Description</w:t>
+            </w:r>
+            <w:proofErr w:type="spellEnd"/>
+          </w:p>
+        </w:tc>
+        <w:tc>
+          <w:tcPr>
+            <w:tcW w:w="973" w:type="dxa"/>
             <w:shd w:val="clear" w:color="auto" w:fill="D9D9D9" w:themeFill="background1" w:themeFillShade="D9"/>
           </w:tcPr>
           <w:p>
@@ -377,6 +410,7 @@
                 <w:color w:val="000000"/>
               </w:rPr>
             </w:pPr>
+            <w:proofErr w:type="spellStart"/>
             <w:r>
               <w:rPr>
                 <w:b/>
@@ -384,11 +418,12 @@
               </w:rPr>
               <w:t>Proof</w:t>
             </w:r>
-          </w:p>
-        </w:tc>
-        <w:tc>
-          <w:tcPr>
-            <w:tcW w:w="3021" w:type="dxa"/>
+            <w:proofErr w:type="spellEnd"/>
+          </w:p>
+        </w:tc>
+        <w:tc>
+          <w:tcPr>
+            <w:tcW w:w="2282" w:type="dxa"/>
             <w:shd w:val="clear" w:color="auto" w:fill="D9D9D9" w:themeFill="background1" w:themeFillShade="D9"/>
           </w:tcPr>
           <w:p>
@@ -411,7 +446,7 @@
       <w:tr>
         <w:tc>
           <w:tcPr>
-            <w:tcW w:w="3020" w:type="dxa"/>
+            <w:tcW w:w="1980" w:type="dxa"/>
             <w:shd w:val="clear" w:color="auto" w:fill="FFFFFF" w:themeFill="background1"/>
           </w:tcPr>
           <w:p>
@@ -436,7 +471,7 @@
         </w:tc>
         <w:tc>
           <w:tcPr>
-            <w:tcW w:w="3021" w:type="dxa"/>
+            <w:tcW w:w="3827" w:type="dxa"/>
             <w:shd w:val="clear" w:color="auto" w:fill="FFFFFF" w:themeFill="background1"/>
           </w:tcPr>
           <w:p>
@@ -451,25 +486,40 @@
         </w:tc>
         <w:tc>
           <w:tcPr>
-            <w:tcW w:w="3021" w:type="dxa"/>
-            <w:shd w:val="clear" w:color="auto" w:fill="FFFFFF" w:themeFill="background1"/>
-          </w:tcPr>
-          <w:p>
-            <w:pPr>
-              <w:rPr>
-                <w:b/>
-                <w:bCs/>
+            <w:tcW w:w="973" w:type="dxa"/>
+            <w:shd w:val="clear" w:color="auto" w:fill="FFFFFF" w:themeFill="background1"/>
+          </w:tcPr>
+          <w:p>
+            <w:pPr>
+              <w:rPr>
                 <w:sz w:val="28"/>
                 <w:szCs w:val="28"/>
-              </w:rPr>
-            </w:pPr>
-            <w:r>
+                <w:highlight w:val="yellow"/>
+              </w:rPr>
+            </w:pPr>
+          </w:p>
+        </w:tc>
+        <w:tc>
+          <w:tcPr>
+            <w:tcW w:w="2282" w:type="dxa"/>
+            <w:shd w:val="clear" w:color="auto" w:fill="FFFFFF" w:themeFill="background1"/>
+          </w:tcPr>
+          <w:p>
+            <w:pPr>
               <w:rPr>
                 <w:b/>
                 <w:bCs/>
                 <w:sz w:val="28"/>
                 <w:szCs w:val="28"/>
               </w:rPr>
+            </w:pPr>
+            <w:r>
+              <w:rPr>
+                <w:b/>
+                <w:bCs/>
+                <w:sz w:val="28"/>
+                <w:szCs w:val="28"/>
+              </w:rPr>
               <w:t>Docent / Zelf</w:t>
             </w:r>
           </w:p>
@@ -478,7 +528,7 @@
       <w:tr>
         <w:tc>
           <w:tcPr>
-            <w:tcW w:w="3020" w:type="dxa"/>
+            <w:tcW w:w="1980" w:type="dxa"/>
             <w:shd w:val="clear" w:color="auto" w:fill="FFFFFF" w:themeFill="background1"/>
           </w:tcPr>
           <w:p>
@@ -491,15 +541,15 @@
             </w:pPr>
             <w:r>
               <w:rPr>
-                <w:rStyle w:val="foyusbgbk"/>
-              </w:rPr>
-              <w:t>Design</w:t>
-            </w:r>
-          </w:p>
-        </w:tc>
-        <w:tc>
-          <w:tcPr>
-            <w:tcW w:w="3021" w:type="dxa"/>
+                <w:rStyle w:val="enrcgbgbk"/>
+              </w:rPr>
+              <w:t>analyse-SD-BA</w:t>
+            </w:r>
+          </w:p>
+        </w:tc>
+        <w:tc>
+          <w:tcPr>
+            <w:tcW w:w="3827" w:type="dxa"/>
             <w:shd w:val="clear" w:color="auto" w:fill="FFFFFF" w:themeFill="background1"/>
           </w:tcPr>
           <w:p>
@@ -511,11 +561,293 @@
                 <w:lang w:val="en-US"/>
               </w:rPr>
             </w:pPr>
-          </w:p>
-        </w:tc>
-        <w:tc>
-          <w:tcPr>
-            <w:tcW w:w="3021" w:type="dxa"/>
+            <w:proofErr w:type="spellStart"/>
+            <w:r>
+              <w:rPr>
+                <w:rStyle w:val="enrcgbgbk"/>
+              </w:rPr>
+              <w:t>You</w:t>
+            </w:r>
+            <w:proofErr w:type="spellEnd"/>
+            <w:r>
+              <w:rPr>
+                <w:rStyle w:val="enrcgbgbk"/>
+              </w:rPr>
+              <w:t xml:space="preserve"> analyse </w:t>
+            </w:r>
+            <w:proofErr w:type="spellStart"/>
+            <w:r>
+              <w:rPr>
+                <w:rStyle w:val="enrcgbgbk"/>
+              </w:rPr>
+              <w:t>the</w:t>
+            </w:r>
+            <w:proofErr w:type="spellEnd"/>
+            <w:r>
+              <w:rPr>
+                <w:rStyle w:val="enrcgbgbk"/>
+              </w:rPr>
+              <w:t xml:space="preserve"> </w:t>
+            </w:r>
+            <w:proofErr w:type="spellStart"/>
+            <w:r>
+              <w:rPr>
+                <w:rStyle w:val="enrcgbgbk"/>
+              </w:rPr>
+              <w:t>required</w:t>
+            </w:r>
+            <w:proofErr w:type="spellEnd"/>
+            <w:r>
+              <w:rPr>
+                <w:rStyle w:val="enrcgbgbk"/>
+              </w:rPr>
+              <w:t xml:space="preserve"> </w:t>
+            </w:r>
+            <w:proofErr w:type="spellStart"/>
+            <w:r>
+              <w:rPr>
+                <w:rStyle w:val="enrcgbgbk"/>
+              </w:rPr>
+              <w:t>functionality</w:t>
+            </w:r>
+            <w:proofErr w:type="spellEnd"/>
+            <w:r>
+              <w:rPr>
+                <w:rStyle w:val="enrcgbgbk"/>
+              </w:rPr>
+              <w:t xml:space="preserve"> </w:t>
+            </w:r>
+            <w:proofErr w:type="spellStart"/>
+            <w:r>
+              <w:rPr>
+                <w:rStyle w:val="enrcgbgbk"/>
+              </w:rPr>
+              <w:t>for</w:t>
+            </w:r>
+            <w:proofErr w:type="spellEnd"/>
+            <w:r>
+              <w:rPr>
+                <w:rStyle w:val="enrcgbgbk"/>
+              </w:rPr>
+              <w:t xml:space="preserve"> a software/</w:t>
+            </w:r>
+            <w:proofErr w:type="spellStart"/>
+            <w:r>
+              <w:rPr>
+                <w:rStyle w:val="enrcgbgbk"/>
+              </w:rPr>
+              <w:t>embedded</w:t>
+            </w:r>
+            <w:proofErr w:type="spellEnd"/>
+            <w:r>
+              <w:rPr>
+                <w:rStyle w:val="enrcgbgbk"/>
+              </w:rPr>
+              <w:t xml:space="preserve"> system.  </w:t>
+            </w:r>
+            <w:proofErr w:type="spellStart"/>
+            <w:r>
+              <w:rPr>
+                <w:rStyle w:val="enrcgbgbk"/>
+              </w:rPr>
+              <w:t>You</w:t>
+            </w:r>
+            <w:proofErr w:type="spellEnd"/>
+            <w:r>
+              <w:rPr>
+                <w:rStyle w:val="enrcgbgbk"/>
+              </w:rPr>
+              <w:t xml:space="preserve"> analyse </w:t>
+            </w:r>
+            <w:proofErr w:type="spellStart"/>
+            <w:r>
+              <w:rPr>
+                <w:rStyle w:val="enrcgbgbk"/>
+              </w:rPr>
+              <w:t>the</w:t>
+            </w:r>
+            <w:proofErr w:type="spellEnd"/>
+            <w:r>
+              <w:rPr>
+                <w:rStyle w:val="enrcgbgbk"/>
+              </w:rPr>
+              <w:t xml:space="preserve"> </w:t>
+            </w:r>
+            <w:proofErr w:type="spellStart"/>
+            <w:r>
+              <w:rPr>
+                <w:rStyle w:val="enrcgbgbk"/>
+              </w:rPr>
+              <w:t>general</w:t>
+            </w:r>
+            <w:proofErr w:type="spellEnd"/>
+            <w:r>
+              <w:rPr>
+                <w:rStyle w:val="enrcgbgbk"/>
+              </w:rPr>
+              <w:t xml:space="preserve"> performance </w:t>
+            </w:r>
+            <w:proofErr w:type="spellStart"/>
+            <w:r>
+              <w:rPr>
+                <w:rStyle w:val="enrcgbgbk"/>
+              </w:rPr>
+              <w:t>aspects</w:t>
+            </w:r>
+            <w:proofErr w:type="spellEnd"/>
+            <w:r>
+              <w:rPr>
+                <w:rStyle w:val="enrcgbgbk"/>
+              </w:rPr>
+              <w:t xml:space="preserve"> </w:t>
+            </w:r>
+            <w:proofErr w:type="spellStart"/>
+            <w:r>
+              <w:rPr>
+                <w:rStyle w:val="enrcgbgbk"/>
+              </w:rPr>
+              <w:t>for</w:t>
+            </w:r>
+            <w:proofErr w:type="spellEnd"/>
+            <w:r>
+              <w:rPr>
+                <w:rStyle w:val="enrcgbgbk"/>
+              </w:rPr>
+              <w:t xml:space="preserve"> a software system.  </w:t>
+            </w:r>
+            <w:proofErr w:type="spellStart"/>
+            <w:r>
+              <w:rPr>
+                <w:rStyle w:val="enrcgbgbk"/>
+              </w:rPr>
+              <w:t>You</w:t>
+            </w:r>
+            <w:proofErr w:type="spellEnd"/>
+            <w:r>
+              <w:rPr>
+                <w:rStyle w:val="enrcgbgbk"/>
+              </w:rPr>
+              <w:t xml:space="preserve"> analyse </w:t>
+            </w:r>
+            <w:proofErr w:type="spellStart"/>
+            <w:r>
+              <w:rPr>
+                <w:rStyle w:val="enrcgbgbk"/>
+              </w:rPr>
+              <w:t>existing</w:t>
+            </w:r>
+            <w:proofErr w:type="spellEnd"/>
+            <w:r>
+              <w:rPr>
+                <w:rStyle w:val="enrcgbgbk"/>
+              </w:rPr>
+              <w:t xml:space="preserve"> </w:t>
+            </w:r>
+            <w:proofErr w:type="spellStart"/>
+            <w:r>
+              <w:rPr>
+                <w:rStyle w:val="enrcgbgbk"/>
+              </w:rPr>
+              <w:t>components</w:t>
+            </w:r>
+            <w:proofErr w:type="spellEnd"/>
+            <w:r>
+              <w:rPr>
+                <w:rStyle w:val="enrcgbgbk"/>
+              </w:rPr>
+              <w:t xml:space="preserve"> </w:t>
+            </w:r>
+            <w:proofErr w:type="spellStart"/>
+            <w:r>
+              <w:rPr>
+                <w:rStyle w:val="enrcgbgbk"/>
+              </w:rPr>
+              <w:t>that</w:t>
+            </w:r>
+            <w:proofErr w:type="spellEnd"/>
+            <w:r>
+              <w:rPr>
+                <w:rStyle w:val="enrcgbgbk"/>
+              </w:rPr>
+              <w:t xml:space="preserve"> </w:t>
+            </w:r>
+            <w:proofErr w:type="spellStart"/>
+            <w:r>
+              <w:rPr>
+                <w:rStyle w:val="enrcgbgbk"/>
+              </w:rPr>
+              <w:t>can</w:t>
+            </w:r>
+            <w:proofErr w:type="spellEnd"/>
+            <w:r>
+              <w:rPr>
+                <w:rStyle w:val="enrcgbgbk"/>
+              </w:rPr>
+              <w:t xml:space="preserve"> </w:t>
+            </w:r>
+            <w:proofErr w:type="spellStart"/>
+            <w:r>
+              <w:rPr>
+                <w:rStyle w:val="enrcgbgbk"/>
+              </w:rPr>
+              <w:t>contribute</w:t>
+            </w:r>
+            <w:proofErr w:type="spellEnd"/>
+            <w:r>
+              <w:rPr>
+                <w:rStyle w:val="enrcgbgbk"/>
+              </w:rPr>
+              <w:t xml:space="preserve"> </w:t>
+            </w:r>
+            <w:proofErr w:type="spellStart"/>
+            <w:r>
+              <w:rPr>
+                <w:rStyle w:val="enrcgbgbk"/>
+              </w:rPr>
+              <w:t>to</w:t>
+            </w:r>
+            <w:proofErr w:type="spellEnd"/>
+            <w:r>
+              <w:rPr>
+                <w:rStyle w:val="enrcgbgbk"/>
+              </w:rPr>
+              <w:t xml:space="preserve"> </w:t>
+            </w:r>
+            <w:proofErr w:type="spellStart"/>
+            <w:r>
+              <w:rPr>
+                <w:rStyle w:val="enrcgbgbk"/>
+              </w:rPr>
+              <w:t>your</w:t>
+            </w:r>
+            <w:proofErr w:type="spellEnd"/>
+            <w:r>
+              <w:rPr>
+                <w:rStyle w:val="enrcgbgbk"/>
+              </w:rPr>
+              <w:t xml:space="preserve"> solution.</w:t>
+            </w:r>
+          </w:p>
+        </w:tc>
+        <w:tc>
+          <w:tcPr>
+            <w:tcW w:w="973" w:type="dxa"/>
+            <w:shd w:val="clear" w:color="auto" w:fill="FFFFFF" w:themeFill="background1"/>
+          </w:tcPr>
+          <w:p>
+            <w:pPr>
+              <w:rPr>
+                <w:rFonts w:cstheme="minorHAnsi"/>
+                <w:bCs/>
+                <w:highlight w:val="yellow"/>
+                <w:lang w:val="en-US"/>
+              </w:rPr>
+            </w:pPr>
+          </w:p>
+        </w:tc>
+        <w:tc>
+          <w:tcPr>
+            <w:tcW w:w="2282" w:type="dxa"/>
             <w:shd w:val="clear" w:color="auto" w:fill="FFFFFF" w:themeFill="background1"/>
           </w:tcPr>
           <w:p>
@@ -530,7 +862,7 @@
       <w:tr>
         <w:tc>
           <w:tcPr>
-            <w:tcW w:w="3020" w:type="dxa"/>
+            <w:tcW w:w="1980" w:type="dxa"/>
             <w:shd w:val="clear" w:color="auto" w:fill="FFFFFF" w:themeFill="background1"/>
           </w:tcPr>
           <w:p>
@@ -541,18 +873,163 @@
                 <w:bCs/>
               </w:rPr>
             </w:pPr>
+            <w:proofErr w:type="spellStart"/>
+            <w:r>
+              <w:rPr>
+                <w:rStyle w:val="enrcgbgbk"/>
+              </w:rPr>
+              <w:t>advice</w:t>
+            </w:r>
+            <w:proofErr w:type="spellEnd"/>
+            <w:r>
+              <w:rPr>
+                <w:rStyle w:val="enrcgbgbk"/>
+              </w:rPr>
+              <w:t xml:space="preserve"> -SD-BA</w:t>
+            </w:r>
+          </w:p>
+        </w:tc>
+        <w:tc>
+          <w:tcPr>
+            <w:tcW w:w="3827" w:type="dxa"/>
+            <w:shd w:val="clear" w:color="auto" w:fill="FFFFFF" w:themeFill="background1"/>
+          </w:tcPr>
+          <w:p>
+            <w:pPr>
+              <w:rPr>
+                <w:rFonts w:cstheme="minorHAnsi"/>
+                <w:b/>
+                <w:bCs/>
+                <w:highlight w:val="yellow"/>
+              </w:rPr>
+            </w:pPr>
+            <w:proofErr w:type="spellStart"/>
+            <w:r>
+              <w:rPr>
+                <w:rStyle w:val="enrcgbgbk"/>
+              </w:rPr>
+              <w:t>You</w:t>
+            </w:r>
+            <w:proofErr w:type="spellEnd"/>
+            <w:r>
+              <w:rPr>
+                <w:rStyle w:val="enrcgbgbk"/>
+              </w:rPr>
+              <w:t xml:space="preserve"> </w:t>
+            </w:r>
+            <w:proofErr w:type="spellStart"/>
+            <w:r>
+              <w:rPr>
+                <w:rStyle w:val="enrcgbgbk"/>
+              </w:rPr>
+              <w:t>advise</w:t>
+            </w:r>
+            <w:proofErr w:type="spellEnd"/>
+            <w:r>
+              <w:rPr>
+                <w:rStyle w:val="enrcgbgbk"/>
+              </w:rPr>
+              <w:t xml:space="preserve"> </w:t>
+            </w:r>
+            <w:proofErr w:type="spellStart"/>
+            <w:r>
+              <w:rPr>
+                <w:rStyle w:val="enrcgbgbk"/>
+              </w:rPr>
+              <w:t>your</w:t>
+            </w:r>
+            <w:proofErr w:type="spellEnd"/>
+            <w:r>
+              <w:rPr>
+                <w:rStyle w:val="enrcgbgbk"/>
+              </w:rPr>
+              <w:t xml:space="preserve"> stakeholder </w:t>
+            </w:r>
+            <w:proofErr w:type="spellStart"/>
+            <w:r>
+              <w:rPr>
+                <w:rStyle w:val="enrcgbgbk"/>
+              </w:rPr>
+              <w:t>about</w:t>
+            </w:r>
+            <w:proofErr w:type="spellEnd"/>
+            <w:r>
+              <w:rPr>
+                <w:rStyle w:val="enrcgbgbk"/>
+              </w:rPr>
+              <w:t xml:space="preserve"> impact of </w:t>
+            </w:r>
+            <w:proofErr w:type="spellStart"/>
+            <w:r>
+              <w:rPr>
+                <w:rStyle w:val="enrcgbgbk"/>
+              </w:rPr>
+              <w:t>your</w:t>
+            </w:r>
+            <w:proofErr w:type="spellEnd"/>
+            <w:r>
+              <w:rPr>
+                <w:rStyle w:val="enrcgbgbk"/>
+              </w:rPr>
+              <w:t xml:space="preserve"> design </w:t>
+            </w:r>
+            <w:proofErr w:type="spellStart"/>
+            <w:r>
+              <w:rPr>
+                <w:rStyle w:val="enrcgbgbk"/>
+              </w:rPr>
+              <w:t>alternatives</w:t>
+            </w:r>
+            <w:proofErr w:type="spellEnd"/>
+            <w:r>
+              <w:rPr>
+                <w:rStyle w:val="enrcgbgbk"/>
+              </w:rPr>
+              <w:t>.</w:t>
+            </w:r>
+          </w:p>
+        </w:tc>
+        <w:tc>
+          <w:tcPr>
+            <w:tcW w:w="973" w:type="dxa"/>
+            <w:shd w:val="clear" w:color="auto" w:fill="FFFFFF" w:themeFill="background1"/>
+          </w:tcPr>
+          <w:p>
+            <w:pPr>
+              <w:rPr>
+                <w:rFonts w:cstheme="minorHAnsi"/>
+                <w:b/>
+                <w:bCs/>
+                <w:highlight w:val="yellow"/>
+              </w:rPr>
+            </w:pPr>
+          </w:p>
+        </w:tc>
+        <w:tc>
+          <w:tcPr>
+            <w:tcW w:w="2282" w:type="dxa"/>
+            <w:shd w:val="clear" w:color="auto" w:fill="FFFFFF" w:themeFill="background1"/>
+          </w:tcPr>
+          <w:p>
+            <w:pPr>
+              <w:rPr>
+                <w:rFonts w:cstheme="minorHAnsi"/>
+              </w:rPr>
+            </w:pPr>
             <w:r>
               <w:rPr>
                 <w:rFonts w:cstheme="minorHAnsi"/>
                 <w:color w:val="000000"/>
               </w:rPr>
-              <w:t>Je past bit-manipulation toe.</w:t>
-            </w:r>
-          </w:p>
-        </w:tc>
-        <w:tc>
-          <w:tcPr>
-            <w:tcW w:w="3021" w:type="dxa"/>
+              <w:t> </w:t>
+            </w:r>
+          </w:p>
+        </w:tc>
+      </w:tr>
+      <w:tr>
+        <w:tc>
+          <w:tcPr>
+            <w:tcW w:w="1980" w:type="dxa"/>
             <w:shd w:val="clear" w:color="auto" w:fill="FFFFFF" w:themeFill="background1"/>
           </w:tcPr>
           <w:p>
@@ -561,36 +1038,234 @@
                 <w:rFonts w:cstheme="minorHAnsi"/>
                 <w:b/>
                 <w:bCs/>
+              </w:rPr>
+            </w:pPr>
+            <w:r>
+              <w:rPr>
+                <w:rStyle w:val="enrcgbgbk"/>
+              </w:rPr>
+              <w:t>design -SD-BA</w:t>
+            </w:r>
+          </w:p>
+        </w:tc>
+        <w:tc>
+          <w:tcPr>
+            <w:tcW w:w="3827" w:type="dxa"/>
+            <w:shd w:val="clear" w:color="auto" w:fill="FFFFFF" w:themeFill="background1"/>
+          </w:tcPr>
+          <w:p>
+            <w:pPr>
+              <w:rPr>
+                <w:rFonts w:cstheme="minorHAnsi"/>
+                <w:b/>
+                <w:bCs/>
                 <w:highlight w:val="yellow"/>
               </w:rPr>
             </w:pPr>
-          </w:p>
-        </w:tc>
-        <w:tc>
-          <w:tcPr>
-            <w:tcW w:w="3021" w:type="dxa"/>
+            <w:proofErr w:type="spellStart"/>
+            <w:r>
+              <w:rPr>
+                <w:rStyle w:val="enrcgbgbk"/>
+              </w:rPr>
+              <w:t>You</w:t>
+            </w:r>
+            <w:proofErr w:type="spellEnd"/>
+            <w:r>
+              <w:rPr>
+                <w:rStyle w:val="enrcgbgbk"/>
+              </w:rPr>
+              <w:t xml:space="preserve"> </w:t>
+            </w:r>
+            <w:proofErr w:type="spellStart"/>
+            <w:r>
+              <w:rPr>
+                <w:rStyle w:val="enrcgbgbk"/>
+              </w:rPr>
+              <w:t>create</w:t>
+            </w:r>
+            <w:proofErr w:type="spellEnd"/>
+            <w:r>
+              <w:rPr>
+                <w:rStyle w:val="enrcgbgbk"/>
+              </w:rPr>
+              <w:t xml:space="preserve"> a design </w:t>
+            </w:r>
+            <w:proofErr w:type="spellStart"/>
+            <w:r>
+              <w:rPr>
+                <w:rStyle w:val="enrcgbgbk"/>
+              </w:rPr>
+              <w:t>for</w:t>
+            </w:r>
+            <w:proofErr w:type="spellEnd"/>
+            <w:r>
+              <w:rPr>
+                <w:rStyle w:val="enrcgbgbk"/>
+              </w:rPr>
+              <w:t xml:space="preserve"> a software system </w:t>
+            </w:r>
+            <w:proofErr w:type="spellStart"/>
+            <w:r>
+              <w:rPr>
+                <w:rStyle w:val="enrcgbgbk"/>
+              </w:rPr>
+              <w:t>that</w:t>
+            </w:r>
+            <w:proofErr w:type="spellEnd"/>
+            <w:r>
+              <w:rPr>
+                <w:rStyle w:val="enrcgbgbk"/>
+              </w:rPr>
+              <w:t xml:space="preserve"> </w:t>
+            </w:r>
+            <w:proofErr w:type="spellStart"/>
+            <w:r>
+              <w:rPr>
+                <w:rStyle w:val="enrcgbgbk"/>
+              </w:rPr>
+              <w:t>meets</w:t>
+            </w:r>
+            <w:proofErr w:type="spellEnd"/>
+            <w:r>
+              <w:rPr>
+                <w:rStyle w:val="enrcgbgbk"/>
+              </w:rPr>
+              <w:t xml:space="preserve"> </w:t>
+            </w:r>
+            <w:proofErr w:type="spellStart"/>
+            <w:r>
+              <w:rPr>
+                <w:rStyle w:val="enrcgbgbk"/>
+              </w:rPr>
+              <w:t>the</w:t>
+            </w:r>
+            <w:proofErr w:type="spellEnd"/>
+            <w:r>
+              <w:rPr>
+                <w:rStyle w:val="enrcgbgbk"/>
+              </w:rPr>
+              <w:t xml:space="preserve"> </w:t>
+            </w:r>
+            <w:proofErr w:type="spellStart"/>
+            <w:r>
+              <w:rPr>
+                <w:rStyle w:val="enrcgbgbk"/>
+              </w:rPr>
+              <w:t>following</w:t>
+            </w:r>
+            <w:proofErr w:type="spellEnd"/>
+            <w:r>
+              <w:rPr>
+                <w:rStyle w:val="enrcgbgbk"/>
+              </w:rPr>
+              <w:t xml:space="preserve"> design </w:t>
+            </w:r>
+            <w:proofErr w:type="spellStart"/>
+            <w:r>
+              <w:rPr>
+                <w:rStyle w:val="enrcgbgbk"/>
+              </w:rPr>
+              <w:t>requirements</w:t>
+            </w:r>
+            <w:proofErr w:type="spellEnd"/>
+            <w:r>
+              <w:rPr>
+                <w:rStyle w:val="enrcgbgbk"/>
+              </w:rPr>
+              <w:t xml:space="preserve">: o OS </w:t>
+            </w:r>
+            <w:proofErr w:type="spellStart"/>
+            <w:r>
+              <w:rPr>
+                <w:rStyle w:val="enrcgbgbk"/>
+              </w:rPr>
+              <w:t>and</w:t>
+            </w:r>
+            <w:proofErr w:type="spellEnd"/>
+            <w:r>
+              <w:rPr>
+                <w:rStyle w:val="enrcgbgbk"/>
+              </w:rPr>
+              <w:t xml:space="preserve"> hardware </w:t>
+            </w:r>
+            <w:proofErr w:type="spellStart"/>
+            <w:r>
+              <w:rPr>
+                <w:rStyle w:val="enrcgbgbk"/>
+              </w:rPr>
+              <w:t>independence</w:t>
+            </w:r>
+            <w:proofErr w:type="spellEnd"/>
+            <w:r>
+              <w:rPr>
+                <w:rStyle w:val="enrcgbgbk"/>
+              </w:rPr>
+              <w:t xml:space="preserve"> o </w:t>
+            </w:r>
+            <w:proofErr w:type="spellStart"/>
+            <w:r>
+              <w:rPr>
+                <w:rStyle w:val="enrcgbgbk"/>
+              </w:rPr>
+              <w:t>Modularity</w:t>
+            </w:r>
+            <w:proofErr w:type="spellEnd"/>
+            <w:r>
+              <w:rPr>
+                <w:rStyle w:val="enrcgbgbk"/>
+              </w:rPr>
+              <w:t xml:space="preserve"> o </w:t>
+            </w:r>
+            <w:proofErr w:type="spellStart"/>
+            <w:r>
+              <w:rPr>
+                <w:rStyle w:val="enrcgbgbk"/>
+              </w:rPr>
+              <w:t>Testability</w:t>
+            </w:r>
+            <w:proofErr w:type="spellEnd"/>
+            <w:r>
+              <w:rPr>
+                <w:rStyle w:val="enrcgbgbk"/>
+              </w:rPr>
+              <w:t xml:space="preserve"> o Performance o Memory impact</w:t>
+            </w:r>
+          </w:p>
+        </w:tc>
+        <w:tc>
+          <w:tcPr>
+            <w:tcW w:w="973" w:type="dxa"/>
             <w:shd w:val="clear" w:color="auto" w:fill="FFFFFF" w:themeFill="background1"/>
           </w:tcPr>
           <w:p>
             <w:pPr>
               <w:rPr>
                 <w:rFonts w:cstheme="minorHAnsi"/>
-              </w:rPr>
-            </w:pPr>
-            <w:r>
+                <w:b/>
+                <w:bCs/>
+                <w:highlight w:val="yellow"/>
+              </w:rPr>
+            </w:pPr>
+          </w:p>
+        </w:tc>
+        <w:tc>
+          <w:tcPr>
+            <w:tcW w:w="2282" w:type="dxa"/>
+            <w:shd w:val="clear" w:color="auto" w:fill="FFFFFF" w:themeFill="background1"/>
+          </w:tcPr>
+          <w:p>
+            <w:pPr>
               <w:rPr>
                 <w:rFonts w:cstheme="minorHAnsi"/>
-                <w:color w:val="000000"/>
-              </w:rPr>
-              <w:t> </w:t>
-            </w:r>
+              </w:rPr>
+            </w:pPr>
           </w:p>
         </w:tc>
       </w:tr>
       <w:tr>
         <w:tc>
           <w:tcPr>
-            <w:tcW w:w="3020" w:type="dxa"/>
+            <w:tcW w:w="1980" w:type="dxa"/>
             <w:shd w:val="clear" w:color="auto" w:fill="FFFFFF" w:themeFill="background1"/>
           </w:tcPr>
           <w:p>
@@ -601,18 +1276,25 @@
                 <w:bCs/>
               </w:rPr>
             </w:pPr>
-            <w:r>
-              <w:rPr>
-                <w:rFonts w:cstheme="minorHAnsi"/>
-                <w:color w:val="000000"/>
-              </w:rPr>
-              <w:t>Je past c-strings toe.</w:t>
-            </w:r>
-          </w:p>
-        </w:tc>
-        <w:tc>
-          <w:tcPr>
-            <w:tcW w:w="3021" w:type="dxa"/>
+            <w:proofErr w:type="spellStart"/>
+            <w:r>
+              <w:rPr>
+                <w:rStyle w:val="enrcgbgbk"/>
+              </w:rPr>
+              <w:t>realisation</w:t>
+            </w:r>
+            <w:proofErr w:type="spellEnd"/>
+            <w:r>
+              <w:rPr>
+                <w:rStyle w:val="enrcgbgbk"/>
+              </w:rPr>
+              <w:t xml:space="preserve"> -SD-BA</w:t>
+            </w:r>
+          </w:p>
+        </w:tc>
+        <w:tc>
+          <w:tcPr>
+            <w:tcW w:w="3827" w:type="dxa"/>
             <w:shd w:val="clear" w:color="auto" w:fill="FFFFFF" w:themeFill="background1"/>
           </w:tcPr>
           <w:p>
@@ -622,13 +1304,437 @@
                 <w:b/>
                 <w:bCs/>
                 <w:highlight w:val="yellow"/>
-              </w:rPr>
-            </w:pPr>
-          </w:p>
-        </w:tc>
-        <w:tc>
-          <w:tcPr>
-            <w:tcW w:w="3021" w:type="dxa"/>
+                <w:lang w:val="en-US"/>
+              </w:rPr>
+            </w:pPr>
+            <w:proofErr w:type="spellStart"/>
+            <w:r>
+              <w:rPr>
+                <w:rStyle w:val="enrcgbgbk"/>
+              </w:rPr>
+              <w:t>You</w:t>
+            </w:r>
+            <w:proofErr w:type="spellEnd"/>
+            <w:r>
+              <w:rPr>
+                <w:rStyle w:val="enrcgbgbk"/>
+              </w:rPr>
+              <w:t xml:space="preserve"> </w:t>
+            </w:r>
+            <w:proofErr w:type="spellStart"/>
+            <w:r>
+              <w:rPr>
+                <w:rStyle w:val="enrcgbgbk"/>
+              </w:rPr>
+              <w:t>create</w:t>
+            </w:r>
+            <w:proofErr w:type="spellEnd"/>
+            <w:r>
+              <w:rPr>
+                <w:rStyle w:val="enrcgbgbk"/>
+              </w:rPr>
+              <w:t xml:space="preserve"> </w:t>
+            </w:r>
+            <w:proofErr w:type="spellStart"/>
+            <w:r>
+              <w:rPr>
+                <w:rStyle w:val="enrcgbgbk"/>
+              </w:rPr>
+              <w:t>an</w:t>
+            </w:r>
+            <w:proofErr w:type="spellEnd"/>
+            <w:r>
+              <w:rPr>
+                <w:rStyle w:val="enrcgbgbk"/>
+              </w:rPr>
+              <w:t xml:space="preserve"> </w:t>
+            </w:r>
+            <w:proofErr w:type="spellStart"/>
+            <w:r>
+              <w:rPr>
+                <w:rStyle w:val="enrcgbgbk"/>
+              </w:rPr>
+              <w:t>implementation</w:t>
+            </w:r>
+            <w:proofErr w:type="spellEnd"/>
+            <w:r>
+              <w:rPr>
+                <w:rStyle w:val="enrcgbgbk"/>
+              </w:rPr>
+              <w:t xml:space="preserve"> </w:t>
+            </w:r>
+            <w:proofErr w:type="spellStart"/>
+            <w:r>
+              <w:rPr>
+                <w:rStyle w:val="enrcgbgbk"/>
+              </w:rPr>
+              <w:t>that</w:t>
+            </w:r>
+            <w:proofErr w:type="spellEnd"/>
+            <w:r>
+              <w:rPr>
+                <w:rStyle w:val="enrcgbgbk"/>
+              </w:rPr>
+              <w:t xml:space="preserve"> </w:t>
+            </w:r>
+            <w:proofErr w:type="spellStart"/>
+            <w:r>
+              <w:rPr>
+                <w:rStyle w:val="enrcgbgbk"/>
+              </w:rPr>
+              <w:t>fully</w:t>
+            </w:r>
+            <w:proofErr w:type="spellEnd"/>
+            <w:r>
+              <w:rPr>
+                <w:rStyle w:val="enrcgbgbk"/>
+              </w:rPr>
+              <w:t xml:space="preserve"> </w:t>
+            </w:r>
+            <w:proofErr w:type="spellStart"/>
+            <w:r>
+              <w:rPr>
+                <w:rStyle w:val="enrcgbgbk"/>
+              </w:rPr>
+              <w:t>adheres</w:t>
+            </w:r>
+            <w:proofErr w:type="spellEnd"/>
+            <w:r>
+              <w:rPr>
+                <w:rStyle w:val="enrcgbgbk"/>
+              </w:rPr>
+              <w:t xml:space="preserve"> </w:t>
+            </w:r>
+            <w:proofErr w:type="spellStart"/>
+            <w:r>
+              <w:rPr>
+                <w:rStyle w:val="enrcgbgbk"/>
+              </w:rPr>
+              <w:t>to</w:t>
+            </w:r>
+            <w:proofErr w:type="spellEnd"/>
+            <w:r>
+              <w:rPr>
+                <w:rStyle w:val="enrcgbgbk"/>
+              </w:rPr>
+              <w:t xml:space="preserve"> </w:t>
+            </w:r>
+            <w:proofErr w:type="spellStart"/>
+            <w:r>
+              <w:rPr>
+                <w:rStyle w:val="enrcgbgbk"/>
+              </w:rPr>
+              <w:t>the</w:t>
+            </w:r>
+            <w:proofErr w:type="spellEnd"/>
+            <w:r>
+              <w:rPr>
+                <w:rStyle w:val="enrcgbgbk"/>
+              </w:rPr>
+              <w:t xml:space="preserve"> design. </w:t>
+            </w:r>
+            <w:proofErr w:type="spellStart"/>
+            <w:r>
+              <w:rPr>
+                <w:rStyle w:val="enrcgbgbk"/>
+              </w:rPr>
+              <w:t>You</w:t>
+            </w:r>
+            <w:proofErr w:type="spellEnd"/>
+            <w:r>
+              <w:rPr>
+                <w:rStyle w:val="enrcgbgbk"/>
+              </w:rPr>
+              <w:t xml:space="preserve"> test </w:t>
+            </w:r>
+            <w:proofErr w:type="spellStart"/>
+            <w:r>
+              <w:rPr>
+                <w:rStyle w:val="enrcgbgbk"/>
+              </w:rPr>
+              <w:t>your</w:t>
+            </w:r>
+            <w:proofErr w:type="spellEnd"/>
+            <w:r>
+              <w:rPr>
+                <w:rStyle w:val="enrcgbgbk"/>
+              </w:rPr>
+              <w:t xml:space="preserve"> </w:t>
+            </w:r>
+            <w:proofErr w:type="spellStart"/>
+            <w:r>
+              <w:rPr>
+                <w:rStyle w:val="enrcgbgbk"/>
+              </w:rPr>
+              <w:t>implementation</w:t>
+            </w:r>
+            <w:proofErr w:type="spellEnd"/>
+            <w:r>
+              <w:rPr>
+                <w:rStyle w:val="enrcgbgbk"/>
+              </w:rPr>
+              <w:t xml:space="preserve"> </w:t>
+            </w:r>
+            <w:proofErr w:type="spellStart"/>
+            <w:r>
+              <w:rPr>
+                <w:rStyle w:val="enrcgbgbk"/>
+              </w:rPr>
+              <w:t>using</w:t>
+            </w:r>
+            <w:proofErr w:type="spellEnd"/>
+            <w:r>
+              <w:rPr>
+                <w:rStyle w:val="enrcgbgbk"/>
+              </w:rPr>
+              <w:t xml:space="preserve"> unit </w:t>
+            </w:r>
+            <w:proofErr w:type="spellStart"/>
+            <w:r>
+              <w:rPr>
+                <w:rStyle w:val="enrcgbgbk"/>
+              </w:rPr>
+              <w:t>and</w:t>
+            </w:r>
+            <w:proofErr w:type="spellEnd"/>
+            <w:r>
+              <w:rPr>
+                <w:rStyle w:val="enrcgbgbk"/>
+              </w:rPr>
+              <w:t xml:space="preserve"> </w:t>
+            </w:r>
+            <w:proofErr w:type="spellStart"/>
+            <w:r>
+              <w:rPr>
+                <w:rStyle w:val="enrcgbgbk"/>
+              </w:rPr>
+              <w:t>integration</w:t>
+            </w:r>
+            <w:proofErr w:type="spellEnd"/>
+            <w:r>
+              <w:rPr>
+                <w:rStyle w:val="enrcgbgbk"/>
+              </w:rPr>
+              <w:t xml:space="preserve"> tests. </w:t>
+            </w:r>
+            <w:proofErr w:type="spellStart"/>
+            <w:r>
+              <w:rPr>
+                <w:rStyle w:val="enrcgbgbk"/>
+              </w:rPr>
+              <w:t>You</w:t>
+            </w:r>
+            <w:proofErr w:type="spellEnd"/>
+            <w:r>
+              <w:rPr>
+                <w:rStyle w:val="enrcgbgbk"/>
+              </w:rPr>
+              <w:t xml:space="preserve"> </w:t>
+            </w:r>
+            <w:proofErr w:type="spellStart"/>
+            <w:r>
+              <w:rPr>
+                <w:rStyle w:val="enrcgbgbk"/>
+              </w:rPr>
+              <w:t>implement</w:t>
+            </w:r>
+            <w:proofErr w:type="spellEnd"/>
+            <w:r>
+              <w:rPr>
+                <w:rStyle w:val="enrcgbgbk"/>
+              </w:rPr>
+              <w:t xml:space="preserve"> </w:t>
+            </w:r>
+            <w:proofErr w:type="spellStart"/>
+            <w:r>
+              <w:rPr>
+                <w:rStyle w:val="enrcgbgbk"/>
+              </w:rPr>
+              <w:t>your</w:t>
+            </w:r>
+            <w:proofErr w:type="spellEnd"/>
+            <w:r>
+              <w:rPr>
+                <w:rStyle w:val="enrcgbgbk"/>
+              </w:rPr>
+              <w:t xml:space="preserve"> solution </w:t>
+            </w:r>
+            <w:proofErr w:type="spellStart"/>
+            <w:r>
+              <w:rPr>
+                <w:rStyle w:val="enrcgbgbk"/>
+              </w:rPr>
+              <w:t>according</w:t>
+            </w:r>
+            <w:proofErr w:type="spellEnd"/>
+            <w:r>
+              <w:rPr>
+                <w:rStyle w:val="enrcgbgbk"/>
+              </w:rPr>
+              <w:t xml:space="preserve"> </w:t>
+            </w:r>
+            <w:proofErr w:type="spellStart"/>
+            <w:r>
+              <w:rPr>
+                <w:rStyle w:val="enrcgbgbk"/>
+              </w:rPr>
+              <w:t>to</w:t>
+            </w:r>
+            <w:proofErr w:type="spellEnd"/>
+            <w:r>
+              <w:rPr>
+                <w:rStyle w:val="enrcgbgbk"/>
+              </w:rPr>
+              <w:t xml:space="preserve"> </w:t>
+            </w:r>
+            <w:proofErr w:type="spellStart"/>
+            <w:r>
+              <w:rPr>
+                <w:rStyle w:val="enrcgbgbk"/>
+              </w:rPr>
+              <w:t>given</w:t>
+            </w:r>
+            <w:proofErr w:type="spellEnd"/>
+            <w:r>
+              <w:rPr>
+                <w:rStyle w:val="enrcgbgbk"/>
+              </w:rPr>
+              <w:t xml:space="preserve"> </w:t>
+            </w:r>
+            <w:proofErr w:type="spellStart"/>
+            <w:r>
+              <w:rPr>
+                <w:rStyle w:val="enrcgbgbk"/>
+              </w:rPr>
+              <w:t>quality</w:t>
+            </w:r>
+            <w:proofErr w:type="spellEnd"/>
+            <w:r>
+              <w:rPr>
+                <w:rStyle w:val="enrcgbgbk"/>
+              </w:rPr>
+              <w:t xml:space="preserve"> </w:t>
+            </w:r>
+            <w:proofErr w:type="spellStart"/>
+            <w:r>
+              <w:rPr>
+                <w:rStyle w:val="enrcgbgbk"/>
+              </w:rPr>
+              <w:t>and</w:t>
+            </w:r>
+            <w:proofErr w:type="spellEnd"/>
+            <w:r>
+              <w:rPr>
+                <w:rStyle w:val="enrcgbgbk"/>
+              </w:rPr>
+              <w:t xml:space="preserve"> </w:t>
+            </w:r>
+            <w:proofErr w:type="spellStart"/>
+            <w:r>
+              <w:rPr>
+                <w:rStyle w:val="enrcgbgbk"/>
+              </w:rPr>
+              <w:t>coding</w:t>
+            </w:r>
+            <w:proofErr w:type="spellEnd"/>
+            <w:r>
+              <w:rPr>
+                <w:rStyle w:val="enrcgbgbk"/>
+              </w:rPr>
+              <w:t xml:space="preserve"> </w:t>
+            </w:r>
+            <w:proofErr w:type="spellStart"/>
+            <w:r>
+              <w:rPr>
+                <w:rStyle w:val="enrcgbgbk"/>
+              </w:rPr>
+              <w:t>standards</w:t>
+            </w:r>
+            <w:proofErr w:type="spellEnd"/>
+            <w:r>
+              <w:rPr>
+                <w:rStyle w:val="enrcgbgbk"/>
+              </w:rPr>
+              <w:t xml:space="preserve"> </w:t>
+            </w:r>
+            <w:proofErr w:type="spellStart"/>
+            <w:r>
+              <w:rPr>
+                <w:rStyle w:val="enrcgbgbk"/>
+              </w:rPr>
+              <w:t>using</w:t>
+            </w:r>
+            <w:proofErr w:type="spellEnd"/>
+            <w:r>
+              <w:rPr>
+                <w:rStyle w:val="enrcgbgbk"/>
+              </w:rPr>
+              <w:t xml:space="preserve"> </w:t>
+            </w:r>
+            <w:proofErr w:type="spellStart"/>
+            <w:r>
+              <w:rPr>
+                <w:rStyle w:val="enrcgbgbk"/>
+              </w:rPr>
+              <w:t>defensive</w:t>
+            </w:r>
+            <w:proofErr w:type="spellEnd"/>
+            <w:r>
+              <w:rPr>
+                <w:rStyle w:val="enrcgbgbk"/>
+              </w:rPr>
+              <w:t xml:space="preserve"> </w:t>
+            </w:r>
+            <w:proofErr w:type="spellStart"/>
+            <w:r>
+              <w:rPr>
+                <w:rStyle w:val="enrcgbgbk"/>
+              </w:rPr>
+              <w:t>programming</w:t>
+            </w:r>
+            <w:proofErr w:type="spellEnd"/>
+            <w:r>
+              <w:rPr>
+                <w:rStyle w:val="enrcgbgbk"/>
+              </w:rPr>
+              <w:t xml:space="preserve"> </w:t>
+            </w:r>
+            <w:proofErr w:type="spellStart"/>
+            <w:r>
+              <w:rPr>
+                <w:rStyle w:val="enrcgbgbk"/>
+              </w:rPr>
+              <w:t>practices</w:t>
+            </w:r>
+            <w:proofErr w:type="spellEnd"/>
+            <w:r>
+              <w:rPr>
+                <w:rStyle w:val="enrcgbgbk"/>
+              </w:rPr>
+              <w:t>.</w:t>
+            </w:r>
+          </w:p>
+        </w:tc>
+        <w:tc>
+          <w:tcPr>
+            <w:tcW w:w="973" w:type="dxa"/>
+            <w:shd w:val="clear" w:color="auto" w:fill="FFFFFF" w:themeFill="background1"/>
+          </w:tcPr>
+          <w:p>
+            <w:pPr>
+              <w:rPr>
+                <w:rFonts w:cstheme="minorHAnsi"/>
+                <w:b/>
+                <w:bCs/>
+                <w:highlight w:val="yellow"/>
+                <w:lang w:val="en-US"/>
+              </w:rPr>
+            </w:pPr>
+          </w:p>
+        </w:tc>
+        <w:tc>
+          <w:tcPr>
+            <w:tcW w:w="2282" w:type="dxa"/>
             <w:shd w:val="clear" w:color="auto" w:fill="FFFFFF" w:themeFill="background1"/>
           </w:tcPr>
           <w:p>
@@ -643,7 +1749,7 @@
       <w:tr>
         <w:tc>
           <w:tcPr>
-            <w:tcW w:w="3020" w:type="dxa"/>
+            <w:tcW w:w="1980" w:type="dxa"/>
             <w:shd w:val="clear" w:color="auto" w:fill="FFFFFF" w:themeFill="background1"/>
           </w:tcPr>
           <w:p>
@@ -656,16 +1762,29 @@
             </w:pPr>
             <w:r>
               <w:rPr>
-                <w:rFonts w:cstheme="minorHAnsi"/>
-                <w:color w:val="000000"/>
-              </w:rPr>
-              <w:t>Je past pointers toe.</w:t>
-            </w:r>
-          </w:p>
-        </w:tc>
-        <w:tc>
-          <w:tcPr>
-            <w:tcW w:w="3021" w:type="dxa"/>
+                <w:rStyle w:val="enrcgbgbk"/>
+              </w:rPr>
+              <w:t xml:space="preserve">manage </w:t>
+            </w:r>
+            <w:proofErr w:type="spellStart"/>
+            <w:r>
+              <w:rPr>
+                <w:rStyle w:val="enrcgbgbk"/>
+              </w:rPr>
+              <w:t>and</w:t>
+            </w:r>
+            <w:proofErr w:type="spellEnd"/>
+            <w:r>
+              <w:rPr>
+                <w:rStyle w:val="enrcgbgbk"/>
+              </w:rPr>
+              <w:t xml:space="preserve"> control -SD-BA</w:t>
+            </w:r>
+          </w:p>
+        </w:tc>
+        <w:tc>
+          <w:tcPr>
+            <w:tcW w:w="3827" w:type="dxa"/>
             <w:shd w:val="clear" w:color="auto" w:fill="FFFFFF" w:themeFill="background1"/>
           </w:tcPr>
           <w:p>
@@ -675,29 +1794,105 @@
                 <w:b/>
                 <w:bCs/>
                 <w:highlight w:val="yellow"/>
-                <w:lang w:val="en-US"/>
-              </w:rPr>
-            </w:pPr>
-          </w:p>
-        </w:tc>
-        <w:tc>
-          <w:tcPr>
-            <w:tcW w:w="3021" w:type="dxa"/>
-            <w:shd w:val="clear" w:color="auto" w:fill="FFFFFF" w:themeFill="background1"/>
-          </w:tcPr>
-          <w:p>
-            <w:pPr>
-              <w:rPr>
-                <w:rFonts w:cstheme="minorHAnsi"/>
-              </w:rPr>
-            </w:pPr>
-          </w:p>
-        </w:tc>
-      </w:tr>
-      <w:tr>
-        <w:tc>
-          <w:tcPr>
-            <w:tcW w:w="3020" w:type="dxa"/>
+              </w:rPr>
+            </w:pPr>
+            <w:proofErr w:type="spellStart"/>
+            <w:r>
+              <w:rPr>
+                <w:rStyle w:val="enrcgbgbk"/>
+              </w:rPr>
+              <w:t>You</w:t>
+            </w:r>
+            <w:proofErr w:type="spellEnd"/>
+            <w:r>
+              <w:rPr>
+                <w:rStyle w:val="enrcgbgbk"/>
+              </w:rPr>
+              <w:t xml:space="preserve"> setup </w:t>
+            </w:r>
+            <w:proofErr w:type="spellStart"/>
+            <w:r>
+              <w:rPr>
+                <w:rStyle w:val="enrcgbgbk"/>
+              </w:rPr>
+              <w:t>and</w:t>
+            </w:r>
+            <w:proofErr w:type="spellEnd"/>
+            <w:r>
+              <w:rPr>
+                <w:rStyle w:val="enrcgbgbk"/>
+              </w:rPr>
+              <w:t xml:space="preserve"> </w:t>
+            </w:r>
+            <w:proofErr w:type="spellStart"/>
+            <w:r>
+              <w:rPr>
+                <w:rStyle w:val="enrcgbgbk"/>
+              </w:rPr>
+              <w:t>use</w:t>
+            </w:r>
+            <w:proofErr w:type="spellEnd"/>
+            <w:r>
+              <w:rPr>
+                <w:rStyle w:val="enrcgbgbk"/>
+              </w:rPr>
+              <w:t xml:space="preserve"> </w:t>
+            </w:r>
+            <w:proofErr w:type="spellStart"/>
+            <w:r>
+              <w:rPr>
+                <w:rStyle w:val="enrcgbgbk"/>
+              </w:rPr>
+              <w:t>version</w:t>
+            </w:r>
+            <w:proofErr w:type="spellEnd"/>
+            <w:r>
+              <w:rPr>
+                <w:rStyle w:val="enrcgbgbk"/>
+              </w:rPr>
+              <w:t xml:space="preserve"> control.  </w:t>
+            </w:r>
+            <w:proofErr w:type="spellStart"/>
+            <w:r>
+              <w:rPr>
+                <w:rStyle w:val="enrcgbgbk"/>
+              </w:rPr>
+              <w:t>You</w:t>
+            </w:r>
+            <w:proofErr w:type="spellEnd"/>
+            <w:r>
+              <w:rPr>
+                <w:rStyle w:val="enrcgbgbk"/>
+              </w:rPr>
+              <w:t xml:space="preserve"> </w:t>
+            </w:r>
+            <w:proofErr w:type="spellStart"/>
+            <w:r>
+              <w:rPr>
+                <w:rStyle w:val="enrcgbgbk"/>
+              </w:rPr>
+              <w:t>use</w:t>
+            </w:r>
+            <w:proofErr w:type="spellEnd"/>
+            <w:r>
+              <w:rPr>
+                <w:rStyle w:val="enrcgbgbk"/>
+              </w:rPr>
+              <w:t xml:space="preserve"> a test </w:t>
+            </w:r>
+            <w:proofErr w:type="spellStart"/>
+            <w:r>
+              <w:rPr>
+                <w:rStyle w:val="enrcgbgbk"/>
+              </w:rPr>
+              <w:t>framework</w:t>
+            </w:r>
+            <w:proofErr w:type="spellEnd"/>
+          </w:p>
+        </w:tc>
+        <w:tc>
+          <w:tcPr>
+            <w:tcW w:w="973" w:type="dxa"/>
             <w:shd w:val="clear" w:color="auto" w:fill="FFFFFF" w:themeFill="background1"/>
           </w:tcPr>
           <w:p>
@@ -706,148 +1901,20 @@
                 <w:rFonts w:cstheme="minorHAnsi"/>
                 <w:b/>
                 <w:bCs/>
-              </w:rPr>
-            </w:pPr>
-            <w:r>
+                <w:highlight w:val="yellow"/>
+              </w:rPr>
+            </w:pPr>
+          </w:p>
+        </w:tc>
+        <w:tc>
+          <w:tcPr>
+            <w:tcW w:w="2282" w:type="dxa"/>
+            <w:shd w:val="clear" w:color="auto" w:fill="FFFFFF" w:themeFill="background1"/>
+          </w:tcPr>
+          <w:p>
+            <w:pPr>
               <w:rPr>
                 <w:rFonts w:cstheme="minorHAnsi"/>
-                <w:color w:val="000000"/>
-              </w:rPr>
-              <w:t>Je past structs toe</w:t>
-            </w:r>
-          </w:p>
-        </w:tc>
-        <w:tc>
-          <w:tcPr>
-            <w:tcW w:w="3021" w:type="dxa"/>
-            <w:shd w:val="clear" w:color="auto" w:fill="FFFFFF" w:themeFill="background1"/>
-          </w:tcPr>
-          <w:p>
-            <w:pPr>
-              <w:rPr>
-                <w:rFonts w:cstheme="minorHAnsi"/>
-                <w:b/>
-                <w:bCs/>
-                <w:highlight w:val="yellow"/>
-              </w:rPr>
-            </w:pPr>
-          </w:p>
-        </w:tc>
-        <w:tc>
-          <w:tcPr>
-            <w:tcW w:w="3021" w:type="dxa"/>
-            <w:shd w:val="clear" w:color="auto" w:fill="FFFFFF" w:themeFill="background1"/>
-          </w:tcPr>
-          <w:p>
-            <w:pPr>
-              <w:rPr>
-                <w:rFonts w:cstheme="minorHAnsi"/>
-              </w:rPr>
-            </w:pPr>
-          </w:p>
-        </w:tc>
-      </w:tr>
-      <w:tr>
-        <w:tc>
-          <w:tcPr>
-            <w:tcW w:w="3020" w:type="dxa"/>
-            <w:shd w:val="clear" w:color="auto" w:fill="FFFFFF" w:themeFill="background1"/>
-          </w:tcPr>
-          <w:p>
-            <w:pPr>
-              <w:rPr>
-                <w:rFonts w:cstheme="minorHAnsi"/>
-                <w:b/>
-                <w:bCs/>
-              </w:rPr>
-            </w:pPr>
-            <w:r>
-              <w:rPr>
-                <w:rFonts w:cstheme="minorHAnsi"/>
-                <w:color w:val="000000"/>
-              </w:rPr>
-              <w:t>Je schrijft code met de juiste kwaliteit.</w:t>
-            </w:r>
-          </w:p>
-        </w:tc>
-        <w:tc>
-          <w:tcPr>
-            <w:tcW w:w="3021" w:type="dxa"/>
-            <w:shd w:val="clear" w:color="auto" w:fill="FFFFFF" w:themeFill="background1"/>
-          </w:tcPr>
-          <w:p>
-            <w:pPr>
-              <w:rPr>
-                <w:rFonts w:cstheme="minorHAnsi"/>
-                <w:highlight w:val="yellow"/>
-                <w:lang w:val="en-US"/>
-              </w:rPr>
-            </w:pPr>
-          </w:p>
-        </w:tc>
-        <w:tc>
-          <w:tcPr>
-            <w:tcW w:w="3021" w:type="dxa"/>
-            <w:shd w:val="clear" w:color="auto" w:fill="FFFFFF" w:themeFill="background1"/>
-          </w:tcPr>
-          <w:p>
-            <w:pPr>
-              <w:rPr>
-                <w:rFonts w:cstheme="minorHAnsi"/>
-              </w:rPr>
-            </w:pPr>
-          </w:p>
-        </w:tc>
-      </w:tr>
-      <w:tr>
-        <w:tc>
-          <w:tcPr>
-            <w:tcW w:w="3020" w:type="dxa"/>
-            <w:shd w:val="clear" w:color="auto" w:fill="FFFFFF" w:themeFill="background1"/>
-          </w:tcPr>
-          <w:p>
-            <w:pPr>
-              <w:rPr>
-                <w:rFonts w:cstheme="minorHAnsi"/>
-                <w:color w:val="000000"/>
-              </w:rPr>
-            </w:pPr>
-            <w:r>
-              <w:rPr>
-                <w:rFonts w:cstheme="minorHAnsi"/>
-                <w:color w:val="000000"/>
-              </w:rPr>
-              <w:t>Je schrijft unit testen</w:t>
-            </w:r>
-          </w:p>
-        </w:tc>
-        <w:tc>
-          <w:tcPr>
-            <w:tcW w:w="3021" w:type="dxa"/>
-            <w:shd w:val="clear" w:color="auto" w:fill="FFFFFF" w:themeFill="background1"/>
-          </w:tcPr>
-          <w:p>
-            <w:pPr>
-              <w:rPr>
-                <w:rFonts w:cstheme="minorHAnsi"/>
-                <w:b/>
-                <w:bCs/>
-                <w:color w:val="000000"/>
-                <w:lang w:val="en-US"/>
-              </w:rPr>
-            </w:pPr>
-          </w:p>
-        </w:tc>
-        <w:tc>
-          <w:tcPr>
-            <w:tcW w:w="3021" w:type="dxa"/>
-            <w:shd w:val="clear" w:color="auto" w:fill="FFFFFF" w:themeFill="background1"/>
-          </w:tcPr>
-          <w:p>
-            <w:pPr>
-              <w:rPr>
-                <w:rFonts w:cstheme="minorHAnsi"/>
-                <w:color w:val="000000"/>
               </w:rPr>
             </w:pPr>
           </w:p>
@@ -910,14 +1977,15 @@
         <w:tblLook w:val="04A0" w:firstRow="1" w:lastRow="0" w:firstColumn="1" w:lastColumn="0" w:noHBand="0" w:noVBand="1"/>
       </w:tblPr>
       <w:tblGrid>
-        <w:gridCol w:w="3020"/>
-        <w:gridCol w:w="3021"/>
-        <w:gridCol w:w="3021"/>
+        <w:gridCol w:w="2610"/>
+        <w:gridCol w:w="2005"/>
+        <w:gridCol w:w="2185"/>
+        <w:gridCol w:w="2262"/>
       </w:tblGrid>
       <w:tr>
         <w:tc>
           <w:tcPr>
-            <w:tcW w:w="3020" w:type="dxa"/>
+            <w:tcW w:w="2610" w:type="dxa"/>
             <w:shd w:val="clear" w:color="auto" w:fill="D9D9D9" w:themeFill="background1" w:themeFillShade="D9"/>
           </w:tcPr>
           <w:p>
@@ -936,13 +2004,45 @@
                 <w:b/>
                 <w:bCs/>
               </w:rPr>
-              <w:t>Learning outcome</w:t>
-            </w:r>
-          </w:p>
-        </w:tc>
-        <w:tc>
-          <w:tcPr>
-            <w:tcW w:w="3021" w:type="dxa"/>
+              <w:t xml:space="preserve">Learning </w:t>
+            </w:r>
+            <w:proofErr w:type="spellStart"/>
+            <w:r>
+              <w:rPr>
+                <w:b/>
+                <w:bCs/>
+              </w:rPr>
+              <w:t>outcome</w:t>
+            </w:r>
+            <w:proofErr w:type="spellEnd"/>
+          </w:p>
+        </w:tc>
+        <w:tc>
+          <w:tcPr>
+            <w:tcW w:w="2005" w:type="dxa"/>
+            <w:shd w:val="clear" w:color="auto" w:fill="D9D9D9" w:themeFill="background1" w:themeFillShade="D9"/>
+          </w:tcPr>
+          <w:p>
+            <w:pPr>
+              <w:rPr>
+                <w:b/>
+                <w:bCs/>
+              </w:rPr>
+            </w:pPr>
+            <w:proofErr w:type="spellStart"/>
+            <w:r>
+              <w:rPr>
+                <w:b/>
+                <w:bCs/>
+              </w:rPr>
+              <w:t>Description</w:t>
+            </w:r>
+            <w:proofErr w:type="spellEnd"/>
+          </w:p>
+        </w:tc>
+        <w:tc>
+          <w:tcPr>
+            <w:tcW w:w="2185" w:type="dxa"/>
             <w:shd w:val="clear" w:color="auto" w:fill="D9D9D9" w:themeFill="background1" w:themeFillShade="D9"/>
           </w:tcPr>
           <w:p>
@@ -952,6 +2052,7 @@
                 <w:color w:val="000000"/>
               </w:rPr>
             </w:pPr>
+            <w:proofErr w:type="spellStart"/>
             <w:r>
               <w:rPr>
                 <w:b/>
@@ -959,11 +2060,12 @@
               </w:rPr>
               <w:t>Proof</w:t>
             </w:r>
-          </w:p>
-        </w:tc>
-        <w:tc>
-          <w:tcPr>
-            <w:tcW w:w="3021" w:type="dxa"/>
+            <w:proofErr w:type="spellEnd"/>
+          </w:p>
+        </w:tc>
+        <w:tc>
+          <w:tcPr>
+            <w:tcW w:w="2262" w:type="dxa"/>
             <w:shd w:val="clear" w:color="auto" w:fill="D9D9D9" w:themeFill="background1" w:themeFillShade="D9"/>
           </w:tcPr>
           <w:p>
@@ -986,7 +2088,7 @@
       <w:tr>
         <w:tc>
           <w:tcPr>
-            <w:tcW w:w="3020" w:type="dxa"/>
+            <w:tcW w:w="2610" w:type="dxa"/>
             <w:shd w:val="clear" w:color="auto" w:fill="FFFFFF" w:themeFill="background1"/>
           </w:tcPr>
           <w:p>
@@ -1013,7 +2115,7 @@
         </w:tc>
         <w:tc>
           <w:tcPr>
-            <w:tcW w:w="3021" w:type="dxa"/>
+            <w:tcW w:w="2005" w:type="dxa"/>
             <w:shd w:val="clear" w:color="auto" w:fill="FFFFFF" w:themeFill="background1"/>
           </w:tcPr>
           <w:p>
@@ -1027,7 +2129,21 @@
         </w:tc>
         <w:tc>
           <w:tcPr>
-            <w:tcW w:w="3021" w:type="dxa"/>
+            <w:tcW w:w="2185" w:type="dxa"/>
+            <w:shd w:val="clear" w:color="auto" w:fill="FFFFFF" w:themeFill="background1"/>
+          </w:tcPr>
+          <w:p>
+            <w:pPr>
+              <w:rPr>
+                <w:rFonts w:ascii="Arial" w:hAnsi="Arial" w:cs="Arial"/>
+                <w:color w:val="000000"/>
+              </w:rPr>
+            </w:pPr>
+          </w:p>
+        </w:tc>
+        <w:tc>
+          <w:tcPr>
+            <w:tcW w:w="2262" w:type="dxa"/>
             <w:shd w:val="clear" w:color="auto" w:fill="FFFFFF" w:themeFill="background1"/>
           </w:tcPr>
           <w:p>
@@ -1054,7 +2170,7 @@
       <w:tr>
         <w:tc>
           <w:tcPr>
-            <w:tcW w:w="3020" w:type="dxa"/>
+            <w:tcW w:w="2610" w:type="dxa"/>
             <w:shd w:val="clear" w:color="auto" w:fill="FFFFFF" w:themeFill="background1"/>
           </w:tcPr>
           <w:p>
@@ -1068,7 +2184,7 @@
         </w:tc>
         <w:tc>
           <w:tcPr>
-            <w:tcW w:w="3021" w:type="dxa"/>
+            <w:tcW w:w="2005" w:type="dxa"/>
             <w:shd w:val="clear" w:color="auto" w:fill="FFFFFF" w:themeFill="background1"/>
           </w:tcPr>
           <w:p>
@@ -1082,7 +2198,21 @@
         </w:tc>
         <w:tc>
           <w:tcPr>
-            <w:tcW w:w="3021" w:type="dxa"/>
+            <w:tcW w:w="2185" w:type="dxa"/>
+            <w:shd w:val="clear" w:color="auto" w:fill="FFFFFF" w:themeFill="background1"/>
+          </w:tcPr>
+          <w:p>
+            <w:pPr>
+              <w:rPr>
+                <w:rFonts w:ascii="Arial" w:hAnsi="Arial" w:cs="Arial"/>
+                <w:color w:val="000000"/>
+              </w:rPr>
+            </w:pPr>
+          </w:p>
+        </w:tc>
+        <w:tc>
+          <w:tcPr>
+            <w:tcW w:w="2262" w:type="dxa"/>
             <w:shd w:val="clear" w:color="auto" w:fill="FFFFFF" w:themeFill="background1"/>
           </w:tcPr>
           <w:p>
@@ -1098,7 +2228,7 @@
       <w:tr>
         <w:tc>
           <w:tcPr>
-            <w:tcW w:w="3020" w:type="dxa"/>
+            <w:tcW w:w="2610" w:type="dxa"/>
             <w:shd w:val="clear" w:color="auto" w:fill="FFFFFF" w:themeFill="background1"/>
           </w:tcPr>
           <w:p>
@@ -1112,7 +2242,7 @@
         </w:tc>
         <w:tc>
           <w:tcPr>
-            <w:tcW w:w="3021" w:type="dxa"/>
+            <w:tcW w:w="2005" w:type="dxa"/>
             <w:shd w:val="clear" w:color="auto" w:fill="FFFFFF" w:themeFill="background1"/>
           </w:tcPr>
           <w:p>
@@ -1128,7 +2258,23 @@
         </w:tc>
         <w:tc>
           <w:tcPr>
-            <w:tcW w:w="3021" w:type="dxa"/>
+            <w:tcW w:w="2185" w:type="dxa"/>
+            <w:shd w:val="clear" w:color="auto" w:fill="FFFFFF" w:themeFill="background1"/>
+          </w:tcPr>
+          <w:p>
+            <w:pPr>
+              <w:rPr>
+                <w:rFonts w:asciiTheme="majorHAnsi" w:hAnsiTheme="majorHAnsi" w:cstheme="majorHAnsi"/>
+                <w:b/>
+                <w:bCs/>
+                <w:color w:val="000000"/>
+              </w:rPr>
+            </w:pPr>
+          </w:p>
+        </w:tc>
+        <w:tc>
+          <w:tcPr>
+            <w:tcW w:w="2262" w:type="dxa"/>
             <w:shd w:val="clear" w:color="auto" w:fill="FFFFFF" w:themeFill="background1"/>
           </w:tcPr>
           <w:p>
@@ -1144,7 +2290,7 @@
       <w:tr>
         <w:tc>
           <w:tcPr>
-            <w:tcW w:w="3020" w:type="dxa"/>
+            <w:tcW w:w="2610" w:type="dxa"/>
             <w:shd w:val="clear" w:color="auto" w:fill="FFFFFF" w:themeFill="background1"/>
           </w:tcPr>
           <w:p>
@@ -1158,7 +2304,7 @@
         </w:tc>
         <w:tc>
           <w:tcPr>
-            <w:tcW w:w="3021" w:type="dxa"/>
+            <w:tcW w:w="2005" w:type="dxa"/>
             <w:shd w:val="clear" w:color="auto" w:fill="FFFFFF" w:themeFill="background1"/>
           </w:tcPr>
           <w:p>
@@ -1174,7 +2320,23 @@
         </w:tc>
         <w:tc>
           <w:tcPr>
-            <w:tcW w:w="3021" w:type="dxa"/>
+            <w:tcW w:w="2185" w:type="dxa"/>
+            <w:shd w:val="clear" w:color="auto" w:fill="FFFFFF" w:themeFill="background1"/>
+          </w:tcPr>
+          <w:p>
+            <w:pPr>
+              <w:rPr>
+                <w:rFonts w:cstheme="minorHAnsi"/>
+                <w:b/>
+                <w:bCs/>
+                <w:color w:val="000000"/>
+              </w:rPr>
+            </w:pPr>
+          </w:p>
+        </w:tc>
+        <w:tc>
+          <w:tcPr>
+            <w:tcW w:w="2262" w:type="dxa"/>
             <w:shd w:val="clear" w:color="auto" w:fill="FFFFFF" w:themeFill="background1"/>
           </w:tcPr>
           <w:p>
@@ -1190,7 +2352,7 @@
       <w:tr>
         <w:tc>
           <w:tcPr>
-            <w:tcW w:w="3020" w:type="dxa"/>
+            <w:tcW w:w="2610" w:type="dxa"/>
             <w:shd w:val="clear" w:color="auto" w:fill="FFFFFF" w:themeFill="background1"/>
           </w:tcPr>
           <w:p>
@@ -1204,7 +2366,7 @@
         </w:tc>
         <w:tc>
           <w:tcPr>
-            <w:tcW w:w="3021" w:type="dxa"/>
+            <w:tcW w:w="2005" w:type="dxa"/>
             <w:shd w:val="clear" w:color="auto" w:fill="FFFFFF" w:themeFill="background1"/>
           </w:tcPr>
           <w:p>
@@ -1218,7 +2380,21 @@
         </w:tc>
         <w:tc>
           <w:tcPr>
-            <w:tcW w:w="3021" w:type="dxa"/>
+            <w:tcW w:w="2185" w:type="dxa"/>
+            <w:shd w:val="clear" w:color="auto" w:fill="FFFFFF" w:themeFill="background1"/>
+          </w:tcPr>
+          <w:p>
+            <w:pPr>
+              <w:rPr>
+                <w:rFonts w:ascii="Arial" w:hAnsi="Arial" w:cs="Arial"/>
+                <w:color w:val="000000"/>
+              </w:rPr>
+            </w:pPr>
+          </w:p>
+        </w:tc>
+        <w:tc>
+          <w:tcPr>
+            <w:tcW w:w="2262" w:type="dxa"/>
             <w:shd w:val="clear" w:color="auto" w:fill="FFFFFF" w:themeFill="background1"/>
           </w:tcPr>
           <w:p>
@@ -1234,7 +2410,7 @@
       <w:tr>
         <w:tc>
           <w:tcPr>
-            <w:tcW w:w="3020" w:type="dxa"/>
+            <w:tcW w:w="2610" w:type="dxa"/>
             <w:shd w:val="clear" w:color="auto" w:fill="FFFFFF" w:themeFill="background1"/>
           </w:tcPr>
           <w:p>
@@ -1248,7 +2424,7 @@
         </w:tc>
         <w:tc>
           <w:tcPr>
-            <w:tcW w:w="3021" w:type="dxa"/>
+            <w:tcW w:w="2005" w:type="dxa"/>
             <w:shd w:val="clear" w:color="auto" w:fill="FFFFFF" w:themeFill="background1"/>
           </w:tcPr>
           <w:p>
@@ -1265,7 +2441,24 @@
         </w:tc>
         <w:tc>
           <w:tcPr>
-            <w:tcW w:w="3021" w:type="dxa"/>
+            <w:tcW w:w="2185" w:type="dxa"/>
+            <w:shd w:val="clear" w:color="auto" w:fill="FFFFFF" w:themeFill="background1"/>
+          </w:tcPr>
+          <w:p>
+            <w:pPr>
+              <w:rPr>
+                <w:rFonts w:cstheme="minorHAnsi"/>
+                <w:b/>
+                <w:bCs/>
+                <w:color w:val="000000"/>
+                <w:lang w:val="en-US"/>
+              </w:rPr>
+            </w:pPr>
+          </w:p>
+        </w:tc>
+        <w:tc>
+          <w:tcPr>
+            <w:tcW w:w="2262" w:type="dxa"/>
             <w:shd w:val="clear" w:color="auto" w:fill="FFFFFF" w:themeFill="background1"/>
           </w:tcPr>
           <w:p>
@@ -1280,7 +2473,7 @@
       <w:tr>
         <w:tc>
           <w:tcPr>
-            <w:tcW w:w="3020" w:type="dxa"/>
+            <w:tcW w:w="2610" w:type="dxa"/>
             <w:shd w:val="clear" w:color="auto" w:fill="FFFFFF" w:themeFill="background1"/>
           </w:tcPr>
           <w:p>
@@ -1294,7 +2487,7 @@
         </w:tc>
         <w:tc>
           <w:tcPr>
-            <w:tcW w:w="3021" w:type="dxa"/>
+            <w:tcW w:w="2005" w:type="dxa"/>
             <w:shd w:val="clear" w:color="auto" w:fill="FFFFFF" w:themeFill="background1"/>
           </w:tcPr>
           <w:p>
@@ -1310,7 +2503,23 @@
         </w:tc>
         <w:tc>
           <w:tcPr>
-            <w:tcW w:w="3021" w:type="dxa"/>
+            <w:tcW w:w="2185" w:type="dxa"/>
+            <w:shd w:val="clear" w:color="auto" w:fill="FFFFFF" w:themeFill="background1"/>
+          </w:tcPr>
+          <w:p>
+            <w:pPr>
+              <w:rPr>
+                <w:rFonts w:cstheme="minorHAnsi"/>
+                <w:b/>
+                <w:bCs/>
+                <w:color w:val="000000"/>
+              </w:rPr>
+            </w:pPr>
+          </w:p>
+        </w:tc>
+        <w:tc>
+          <w:tcPr>
+            <w:tcW w:w="2262" w:type="dxa"/>
             <w:shd w:val="clear" w:color="auto" w:fill="FFFFFF" w:themeFill="background1"/>
           </w:tcPr>
           <w:p>
@@ -1326,20 +2535,20 @@
       <w:tr>
         <w:tc>
           <w:tcPr>
-            <w:tcW w:w="3020" w:type="dxa"/>
-            <w:shd w:val="clear" w:color="auto" w:fill="FFFFFF" w:themeFill="background1"/>
-          </w:tcPr>
-          <w:p>
-            <w:pPr>
-              <w:rPr>
-                <w:rStyle w:val="enrcgbgbk"/>
-              </w:rPr>
-            </w:pPr>
-          </w:p>
-        </w:tc>
-        <w:tc>
-          <w:tcPr>
-            <w:tcW w:w="3021" w:type="dxa"/>
+            <w:tcW w:w="2610" w:type="dxa"/>
+            <w:shd w:val="clear" w:color="auto" w:fill="FFFFFF" w:themeFill="background1"/>
+          </w:tcPr>
+          <w:p>
+            <w:pPr>
+              <w:rPr>
+                <w:rStyle w:val="enrcgbgbk"/>
+              </w:rPr>
+            </w:pPr>
+          </w:p>
+        </w:tc>
+        <w:tc>
+          <w:tcPr>
+            <w:tcW w:w="2005" w:type="dxa"/>
             <w:shd w:val="clear" w:color="auto" w:fill="FFFFFF" w:themeFill="background1"/>
           </w:tcPr>
           <w:p>
@@ -1353,7 +2562,21 @@
         </w:tc>
         <w:tc>
           <w:tcPr>
-            <w:tcW w:w="3021" w:type="dxa"/>
+            <w:tcW w:w="2185" w:type="dxa"/>
+            <w:shd w:val="clear" w:color="auto" w:fill="FFFFFF" w:themeFill="background1"/>
+          </w:tcPr>
+          <w:p>
+            <w:pPr>
+              <w:rPr>
+                <w:rFonts w:ascii="Arial" w:hAnsi="Arial" w:cs="Arial"/>
+                <w:color w:val="000000"/>
+              </w:rPr>
+            </w:pPr>
+          </w:p>
+        </w:tc>
+        <w:tc>
+          <w:tcPr>
+            <w:tcW w:w="2262" w:type="dxa"/>
             <w:shd w:val="clear" w:color="auto" w:fill="FFFFFF" w:themeFill="background1"/>
           </w:tcPr>
           <w:p>
@@ -1369,7 +2592,7 @@
       <w:tr>
         <w:tc>
           <w:tcPr>
-            <w:tcW w:w="3020" w:type="dxa"/>
+            <w:tcW w:w="2610" w:type="dxa"/>
             <w:shd w:val="clear" w:color="auto" w:fill="FFFFFF" w:themeFill="background1"/>
           </w:tcPr>
           <w:p>
@@ -1382,7 +2605,7 @@
         </w:tc>
         <w:tc>
           <w:tcPr>
-            <w:tcW w:w="3021" w:type="dxa"/>
+            <w:tcW w:w="2005" w:type="dxa"/>
             <w:shd w:val="clear" w:color="auto" w:fill="FFFFFF" w:themeFill="background1"/>
           </w:tcPr>
           <w:p>
@@ -1398,7 +2621,23 @@
         </w:tc>
         <w:tc>
           <w:tcPr>
-            <w:tcW w:w="3021" w:type="dxa"/>
+            <w:tcW w:w="2185" w:type="dxa"/>
+            <w:shd w:val="clear" w:color="auto" w:fill="FFFFFF" w:themeFill="background1"/>
+          </w:tcPr>
+          <w:p>
+            <w:pPr>
+              <w:rPr>
+                <w:rFonts w:cstheme="minorHAnsi"/>
+                <w:b/>
+                <w:bCs/>
+                <w:color w:val="000000"/>
+              </w:rPr>
+            </w:pPr>
+          </w:p>
+        </w:tc>
+        <w:tc>
+          <w:tcPr>
+            <w:tcW w:w="2262" w:type="dxa"/>
             <w:shd w:val="clear" w:color="auto" w:fill="FFFFFF" w:themeFill="background1"/>
           </w:tcPr>
           <w:p>
@@ -1414,20 +2653,20 @@
       <w:tr>
         <w:tc>
           <w:tcPr>
-            <w:tcW w:w="3020" w:type="dxa"/>
-            <w:shd w:val="clear" w:color="auto" w:fill="FFFFFF" w:themeFill="background1"/>
-          </w:tcPr>
-          <w:p>
-            <w:pPr>
-              <w:rPr>
-                <w:rStyle w:val="enrcgbgbk"/>
-              </w:rPr>
-            </w:pPr>
-          </w:p>
-        </w:tc>
-        <w:tc>
-          <w:tcPr>
-            <w:tcW w:w="3021" w:type="dxa"/>
+            <w:tcW w:w="2610" w:type="dxa"/>
+            <w:shd w:val="clear" w:color="auto" w:fill="FFFFFF" w:themeFill="background1"/>
+          </w:tcPr>
+          <w:p>
+            <w:pPr>
+              <w:rPr>
+                <w:rStyle w:val="enrcgbgbk"/>
+              </w:rPr>
+            </w:pPr>
+          </w:p>
+        </w:tc>
+        <w:tc>
+          <w:tcPr>
+            <w:tcW w:w="2005" w:type="dxa"/>
             <w:shd w:val="clear" w:color="auto" w:fill="FFFFFF" w:themeFill="background1"/>
           </w:tcPr>
           <w:p>
@@ -1443,7 +2682,23 @@
         </w:tc>
         <w:tc>
           <w:tcPr>
-            <w:tcW w:w="3021" w:type="dxa"/>
+            <w:tcW w:w="2185" w:type="dxa"/>
+            <w:shd w:val="clear" w:color="auto" w:fill="FFFFFF" w:themeFill="background1"/>
+          </w:tcPr>
+          <w:p>
+            <w:pPr>
+              <w:rPr>
+                <w:rFonts w:cstheme="minorHAnsi"/>
+                <w:b/>
+                <w:bCs/>
+                <w:color w:val="000000"/>
+              </w:rPr>
+            </w:pPr>
+          </w:p>
+        </w:tc>
+        <w:tc>
+          <w:tcPr>
+            <w:tcW w:w="2262" w:type="dxa"/>
             <w:shd w:val="clear" w:color="auto" w:fill="FFFFFF" w:themeFill="background1"/>
           </w:tcPr>
           <w:p>

</xml_diff>

<commit_message>
Closed loop code update + klassendiagram
Ik heb veel progressie gemaakt met mijn code. Multithreading is nu deels geimplementeerd en hierbij is ook de UI voor een deel gemaakt. Ik ben ook nog bezig geweest met de klassendiagram.
</commit_message>
<xml_diff>
--- a/Documentatie/Personal Development Document  Semester 3- Tiemon Steeghs.docx
+++ b/Documentatie/Personal Development Document  Semester 3- Tiemon Steeghs.docx
@@ -6654,6 +6654,62 @@
           <w:lang w:val="en-US"/>
         </w:rPr>
       </w:pPr>
+    </w:p>
+    <w:p>
+      <w:pPr>
+        <w:pStyle w:val="Normaalweb"/>
+      </w:pPr>
+      <w:r>
+        <w:t>Beste Irma,</w:t>
+      </w:r>
+    </w:p>
+    <w:p>
+      <w:pPr>
+        <w:pStyle w:val="Normaalweb"/>
+      </w:pPr>
+      <w:r>
+        <w:t xml:space="preserve">Ik kom hier erg laat mee maar ik had een vraag over mijn specialisatie keuze. </w:t>
+      </w:r>
+    </w:p>
+    <w:p>
+      <w:pPr>
+        <w:pStyle w:val="Normaalweb"/>
+      </w:pPr>
+      <w:r>
+        <w:t xml:space="preserve">Ik heb een paar weken geleden gekozen voor de Creative Technology specialisatie. Ik wil waarschijnlijk naar mijn bachelor hier bij </w:t>
+      </w:r>
+      <w:proofErr w:type="spellStart"/>
+      <w:r>
+        <w:t>fontys</w:t>
+      </w:r>
+      <w:proofErr w:type="spellEnd"/>
+      <w:r>
+        <w:t xml:space="preserve"> doorsturen en bij een universiteit een master volgen. Alleen kwam ik er dus zojuist achter dat op het moment dat ik een premaster wil doen in semester 6 &amp; 7, ik dan de </w:t>
+      </w:r>
+      <w:proofErr w:type="spellStart"/>
+      <w:r>
+        <w:t>acadamic</w:t>
+      </w:r>
+      <w:proofErr w:type="spellEnd"/>
+      <w:r>
+        <w:t xml:space="preserve"> </w:t>
+      </w:r>
+      <w:proofErr w:type="spellStart"/>
+      <w:r>
+        <w:t>preperation</w:t>
+      </w:r>
+      <w:proofErr w:type="spellEnd"/>
+      <w:r>
+        <w:t xml:space="preserve"> specialisatie moet hebben gevolgd.</w:t>
+      </w:r>
+    </w:p>
+    <w:p>
+      <w:pPr>
+        <w:pStyle w:val="Normaalweb"/>
+      </w:pPr>
+      <w:r>
+        <w:t>Mijn vraag is dus of het nog mogelijk is om te wissel van specialisatie, van de</w:t>
+      </w:r>
     </w:p>
     <w:p>
       <w:pPr>
@@ -8370,6 +8426,23 @@
     <w:basedOn w:val="Standaardalinea-lettertype"/>
     <w:rsid w:val="00F6200A"/>
   </w:style>
+  <w:style w:type="paragraph" w:styleId="Normaalweb">
+    <w:name w:val="Normal (Web)"/>
+    <w:basedOn w:val="Standaard"/>
+    <w:uiPriority w:val="99"/>
+    <w:semiHidden/>
+    <w:unhideWhenUsed/>
+    <w:rsid w:val="00AB2BCA"/>
+    <w:pPr>
+      <w:spacing w:before="100" w:beforeAutospacing="1" w:after="100" w:afterAutospacing="1" w:line="240" w:lineRule="auto"/>
+    </w:pPr>
+    <w:rPr>
+      <w:rFonts w:ascii="Times New Roman" w:eastAsia="Times New Roman" w:hAnsi="Times New Roman" w:cs="Times New Roman"/>
+      <w:sz w:val="24"/>
+      <w:szCs w:val="24"/>
+      <w:lang w:eastAsia="nl-NL"/>
+    </w:rPr>
+  </w:style>
 </w:styles>
 </file>
 
@@ -8635,6 +8708,25 @@
 </file>
 
 <file path=customXml/item1.xml><?xml version="1.0" encoding="utf-8"?>
+<?mso-contentType ?>
+<FormTemplates xmlns="http://schemas.microsoft.com/sharepoint/v3/contenttype/forms">
+  <Display>DocumentLibraryForm</Display>
+  <Edit>DocumentLibraryForm</Edit>
+  <New>DocumentLibraryForm</New>
+</FormTemplates>
+</file>
+
+<file path=customXml/item2.xml><?xml version="1.0" encoding="utf-8"?>
+<p:properties xmlns:p="http://schemas.microsoft.com/office/2006/metadata/properties" xmlns:xsi="http://www.w3.org/2001/XMLSchema-instance" xmlns:pc="http://schemas.microsoft.com/office/infopath/2007/PartnerControls">
+  <documentManagement/>
+</p:properties>
+</file>
+
+<file path=customXml/item3.xml><?xml version="1.0" encoding="utf-8"?>
+<b:Sources xmlns:b="http://schemas.openxmlformats.org/officeDocument/2006/bibliography" xmlns="http://schemas.openxmlformats.org/officeDocument/2006/bibliography" SelectedStyle="\APASixthEditionOfficeOnline.xsl" StyleName="APA" Version="6"/>
+</file>
+
+<file path=customXml/item4.xml><?xml version="1.0" encoding="utf-8"?>
 <ct:contentTypeSchema xmlns:ct="http://schemas.microsoft.com/office/2006/metadata/contentType" xmlns:ma="http://schemas.microsoft.com/office/2006/metadata/properties/metaAttributes" ct:_="" ma:_="" ma:contentTypeName="Document" ma:contentTypeID="0x010100E28BC93F76AAF74682C7EA73CC0D6159" ma:contentTypeVersion="12" ma:contentTypeDescription="Een nieuw document maken." ma:contentTypeScope="" ma:versionID="0aa896d6b0bca6bddb71983de696df67">
   <xsd:schema xmlns:xsd="http://www.w3.org/2001/XMLSchema" xmlns:xs="http://www.w3.org/2001/XMLSchema" xmlns:p="http://schemas.microsoft.com/office/2006/metadata/properties" xmlns:ns2="75859845-b8a7-4b90-8443-89e984d66e1d" xmlns:ns3="0c92cd28-b723-4790-9b38-7d93e4bdc967" targetNamespace="http://schemas.microsoft.com/office/2006/metadata/properties" ma:root="true" ma:fieldsID="2a5d923aac3a4fedc20c70da98776702" ns2:_="" ns3:_="">
     <xsd:import namespace="75859845-b8a7-4b90-8443-89e984d66e1d"/>
@@ -8851,26 +8943,32 @@
 </ct:contentTypeSchema>
 </file>
 
-<file path=customXml/item2.xml><?xml version="1.0" encoding="utf-8"?>
-<b:Sources xmlns:b="http://schemas.openxmlformats.org/officeDocument/2006/bibliography" xmlns="http://schemas.openxmlformats.org/officeDocument/2006/bibliography" SelectedStyle="\APASixthEditionOfficeOnline.xsl" StyleName="APA" Version="6"/>
+<file path=customXml/itemProps1.xml><?xml version="1.0" encoding="utf-8"?>
+<ds:datastoreItem xmlns:ds="http://schemas.openxmlformats.org/officeDocument/2006/customXml" ds:itemID="{2EDD67AA-2806-4851-A179-03FF0F623E7D}">
+  <ds:schemaRefs>
+    <ds:schemaRef ds:uri="http://schemas.microsoft.com/sharepoint/v3/contenttype/forms"/>
+  </ds:schemaRefs>
+</ds:datastoreItem>
 </file>
 
-<file path=customXml/item3.xml><?xml version="1.0" encoding="utf-8"?>
-<p:properties xmlns:p="http://schemas.microsoft.com/office/2006/metadata/properties" xmlns:xsi="http://www.w3.org/2001/XMLSchema-instance" xmlns:pc="http://schemas.microsoft.com/office/infopath/2007/PartnerControls">
-  <documentManagement/>
-</p:properties>
+<file path=customXml/itemProps2.xml><?xml version="1.0" encoding="utf-8"?>
+<ds:datastoreItem xmlns:ds="http://schemas.openxmlformats.org/officeDocument/2006/customXml" ds:itemID="{017CAD9F-8CA1-4665-A137-724C061ED12A}">
+  <ds:schemaRefs>
+    <ds:schemaRef ds:uri="http://schemas.microsoft.com/office/2006/metadata/properties"/>
+    <ds:schemaRef ds:uri="http://schemas.microsoft.com/office/infopath/2007/PartnerControls"/>
+  </ds:schemaRefs>
+</ds:datastoreItem>
 </file>
 
-<file path=customXml/item4.xml><?xml version="1.0" encoding="utf-8"?>
-<?mso-contentType ?>
-<FormTemplates xmlns="http://schemas.microsoft.com/sharepoint/v3/contenttype/forms">
-  <Display>DocumentLibraryForm</Display>
-  <Edit>DocumentLibraryForm</Edit>
-  <New>DocumentLibraryForm</New>
-</FormTemplates>
+<file path=customXml/itemProps3.xml><?xml version="1.0" encoding="utf-8"?>
+<ds:datastoreItem xmlns:ds="http://schemas.openxmlformats.org/officeDocument/2006/customXml" ds:itemID="{84780318-A767-440D-998E-2B7931DF67B1}">
+  <ds:schemaRefs>
+    <ds:schemaRef ds:uri="http://schemas.openxmlformats.org/officeDocument/2006/bibliography"/>
+  </ds:schemaRefs>
+</ds:datastoreItem>
 </file>
 
-<file path=customXml/itemProps1.xml><?xml version="1.0" encoding="utf-8"?>
+<file path=customXml/itemProps4.xml><?xml version="1.0" encoding="utf-8"?>
 <ds:datastoreItem xmlns:ds="http://schemas.openxmlformats.org/officeDocument/2006/customXml" ds:itemID="{DFF8BD65-82A5-42EF-B026-221D3D96BF03}">
   <ds:schemaRefs>
     <ds:schemaRef ds:uri="http://schemas.microsoft.com/office/2006/metadata/contentType"/>
@@ -8887,29 +8985,4 @@
     <ds:schemaRef ds:uri="http://schemas.microsoft.com/internal/obd"/>
   </ds:schemaRefs>
 </ds:datastoreItem>
-</file>
-
-<file path=customXml/itemProps2.xml><?xml version="1.0" encoding="utf-8"?>
-<ds:datastoreItem xmlns:ds="http://schemas.openxmlformats.org/officeDocument/2006/customXml" ds:itemID="{84780318-A767-440D-998E-2B7931DF67B1}">
-  <ds:schemaRefs>
-    <ds:schemaRef ds:uri="http://schemas.openxmlformats.org/officeDocument/2006/bibliography"/>
-  </ds:schemaRefs>
-</ds:datastoreItem>
-</file>
-
-<file path=customXml/itemProps3.xml><?xml version="1.0" encoding="utf-8"?>
-<ds:datastoreItem xmlns:ds="http://schemas.openxmlformats.org/officeDocument/2006/customXml" ds:itemID="{017CAD9F-8CA1-4665-A137-724C061ED12A}">
-  <ds:schemaRefs>
-    <ds:schemaRef ds:uri="http://schemas.microsoft.com/office/2006/metadata/properties"/>
-    <ds:schemaRef ds:uri="http://schemas.microsoft.com/office/infopath/2007/PartnerControls"/>
-  </ds:schemaRefs>
-</ds:datastoreItem>
-</file>
-
-<file path=customXml/itemProps4.xml><?xml version="1.0" encoding="utf-8"?>
-<ds:datastoreItem xmlns:ds="http://schemas.openxmlformats.org/officeDocument/2006/customXml" ds:itemID="{2EDD67AA-2806-4851-A179-03FF0F623E7D}">
-  <ds:schemaRefs>
-    <ds:schemaRef ds:uri="http://schemas.microsoft.com/sharepoint/v3/contenttype/forms"/>
-  </ds:schemaRefs>
-</ds:datastoreItem>
 </file>
</xml_diff>